<commit_message>
Report - Implementation Completed
</commit_message>
<xml_diff>
--- a/main/Report.docx
+++ b/main/Report.docx
@@ -1,6 +1,6 @@
 
 <file path=word/document.xml><?xml version="1.0" encoding="utf-8"?>
-<w:document xmlns:wpc="http://schemas.microsoft.com/office/word/2010/wordprocessingCanvas" xmlns:cx="http://schemas.microsoft.com/office/drawing/2014/chartex" xmlns:cx1="http://schemas.microsoft.com/office/drawing/2015/9/8/chartex" xmlns:cx2="http://schemas.microsoft.com/office/drawing/2015/10/21/chartex" xmlns:cx3="http://schemas.microsoft.com/office/drawing/2016/5/9/chartex" xmlns:cx4="http://schemas.microsoft.com/office/drawing/2016/5/10/chartex" xmlns:cx5="http://schemas.microsoft.com/office/drawing/2016/5/11/chartex" xmlns:cx6="http://schemas.microsoft.com/office/drawing/2016/5/12/chartex" xmlns:cx7="http://schemas.microsoft.com/office/drawing/2016/5/13/chartex" xmlns:cx8="http://schemas.microsoft.com/office/drawing/2016/5/14/chartex" xmlns:mc="http://schemas.openxmlformats.org/markup-compatibility/2006" xmlns:aink="http://schemas.microsoft.com/office/drawing/2016/ink" xmlns:am3d="http://schemas.microsoft.com/office/drawing/2017/model3d" xmlns:o="urn:schemas-microsoft-com:office:office" xmlns:r="http://schemas.openxmlformats.org/officeDocument/2006/relationships" xmlns:m="http://schemas.openxmlformats.org/officeDocument/2006/math" xmlns:v="urn:schemas-microsoft-com:vml" xmlns:wp14="http://schemas.microsoft.com/office/word/2010/wordprocessingDrawing" xmlns:wp="http://schemas.openxmlformats.org/drawingml/2006/wordprocessingDrawing" xmlns:w10="urn:schemas-microsoft-com:office:word" xmlns:w="http://schemas.openxmlformats.org/wordprocessingml/2006/main" xmlns:w14="http://schemas.microsoft.com/office/word/2010/wordml" xmlns:w15="http://schemas.microsoft.com/office/word/2012/wordml" xmlns:w16cex="http://schemas.microsoft.com/office/word/2018/wordml/cex" xmlns:w16cid="http://schemas.microsoft.com/office/word/2016/wordml/cid" xmlns:w16="http://schemas.microsoft.com/office/word/2018/wordml" xmlns:w16se="http://schemas.microsoft.com/office/word/2015/wordml/symex" xmlns:wpg="http://schemas.microsoft.com/office/word/2010/wordprocessingGroup" xmlns:wpi="http://schemas.microsoft.com/office/word/2010/wordprocessingInk" xmlns:wne="http://schemas.microsoft.com/office/word/2006/wordml" xmlns:wps="http://schemas.microsoft.com/office/word/2010/wordprocessingShape" mc:Ignorable="w14 w15 w16se w16cid w16 w16cex wp14">
+<w:document xmlns:wpc="http://schemas.microsoft.com/office/word/2010/wordprocessingCanvas" xmlns:cx="http://schemas.microsoft.com/office/drawing/2014/chartex" xmlns:cx1="http://schemas.microsoft.com/office/drawing/2015/9/8/chartex" xmlns:cx2="http://schemas.microsoft.com/office/drawing/2015/10/21/chartex" xmlns:cx3="http://schemas.microsoft.com/office/drawing/2016/5/9/chartex" xmlns:cx4="http://schemas.microsoft.com/office/drawing/2016/5/10/chartex" xmlns:cx5="http://schemas.microsoft.com/office/drawing/2016/5/11/chartex" xmlns:cx6="http://schemas.microsoft.com/office/drawing/2016/5/12/chartex" xmlns:cx7="http://schemas.microsoft.com/office/drawing/2016/5/13/chartex" xmlns:cx8="http://schemas.microsoft.com/office/drawing/2016/5/14/chartex" xmlns:mc="http://schemas.openxmlformats.org/markup-compatibility/2006" xmlns:aink="http://schemas.microsoft.com/office/drawing/2016/ink" xmlns:am3d="http://schemas.microsoft.com/office/drawing/2017/model3d" xmlns:o="urn:schemas-microsoft-com:office:office" xmlns:r="http://schemas.openxmlformats.org/officeDocument/2006/relationships" xmlns:m="http://schemas.openxmlformats.org/officeDocument/2006/math" xmlns:v="urn:schemas-microsoft-com:vml" xmlns:wp14="http://schemas.microsoft.com/office/word/2010/wordprocessingDrawing" xmlns:wp="http://schemas.openxmlformats.org/drawingml/2006/wordprocessingDrawing" xmlns:w10="urn:schemas-microsoft-com:office:word" xmlns:w="http://schemas.openxmlformats.org/wordprocessingml/2006/main" xmlns:w14="http://schemas.microsoft.com/office/word/2010/wordml" xmlns:w15="http://schemas.microsoft.com/office/word/2012/wordml" xmlns:w16cex="http://schemas.microsoft.com/office/word/2018/wordml/cex" xmlns:w16cid="http://schemas.microsoft.com/office/word/2016/wordml/cid" xmlns:w16="http://schemas.microsoft.com/office/word/2018/wordml" xmlns:w16sdtdh="http://schemas.microsoft.com/office/word/2020/wordml/sdtdatahash" xmlns:w16se="http://schemas.microsoft.com/office/word/2015/wordml/symex" xmlns:wpg="http://schemas.microsoft.com/office/word/2010/wordprocessingGroup" xmlns:wpi="http://schemas.microsoft.com/office/word/2010/wordprocessingInk" xmlns:wne="http://schemas.microsoft.com/office/word/2006/wordml" xmlns:wps="http://schemas.microsoft.com/office/word/2010/wordprocessingShape" mc:Ignorable="w14 w15 w16se w16cid w16 w16cex w16sdtdh wp14">
   <w:body>
     <w:p>
       <w:pPr>
@@ -236,7 +236,7 @@
                     </pic:cNvPicPr>
                   </pic:nvPicPr>
                   <pic:blipFill>
-                    <a:blip r:embed="rId4">
+                    <a:blip r:embed="rId5">
                       <a:extLst>
                         <a:ext uri="{28A0092B-C50C-407E-A947-70E740481C1C}">
                           <a14:useLocalDpi xmlns:a14="http://schemas.microsoft.com/office/drawing/2010/main" val="0"/>
@@ -292,15 +292,143 @@
     </w:p>
     <w:p>
       <w:r>
-        <w:t>C</w:t>
-      </w:r>
-    </w:p>
-    <w:p>
-      <w:pPr>
-        <w:pStyle w:val="Heading2"/>
-      </w:pPr>
-      <w:r>
-        <w:t>References</w:t>
+        <w:t>The implementation of the Internal Virtual Job Scheduling system was conducted through multiple java files, each undertaking specified tasks that would allow the system to function as designed. In total, four java files were created, with one file conducting all the job scheduling tasks, and the remaining three files conducting smaller but necessary tasks for the system. The four files created are as such;</w:t>
+      </w:r>
+    </w:p>
+    <w:p>
+      <w:pPr>
+        <w:pStyle w:val="ListParagraph"/>
+        <w:numPr>
+          <w:ilvl w:val="0"/>
+          <w:numId w:val="1"/>
+        </w:numPr>
+      </w:pPr>
+      <w:r>
+        <w:t>Connection.java</w:t>
+      </w:r>
+    </w:p>
+    <w:p>
+      <w:pPr>
+        <w:pStyle w:val="ListParagraph"/>
+        <w:numPr>
+          <w:ilvl w:val="0"/>
+          <w:numId w:val="1"/>
+        </w:numPr>
+      </w:pPr>
+      <w:r>
+        <w:t>Server.java</w:t>
+      </w:r>
+    </w:p>
+    <w:p>
+      <w:pPr>
+        <w:pStyle w:val="ListParagraph"/>
+        <w:numPr>
+          <w:ilvl w:val="0"/>
+          <w:numId w:val="1"/>
+        </w:numPr>
+      </w:pPr>
+      <w:r>
+        <w:t>ServerCluster.java</w:t>
+      </w:r>
+    </w:p>
+    <w:p>
+      <w:pPr>
+        <w:pStyle w:val="ListParagraph"/>
+        <w:numPr>
+          <w:ilvl w:val="0"/>
+          <w:numId w:val="1"/>
+        </w:numPr>
+      </w:pPr>
+      <w:r>
+        <w:t>ds_client_test.java</w:t>
+      </w:r>
+    </w:p>
+    <w:p>
+      <w:r>
+        <w:t xml:space="preserve">The Connection java file, is used to create the connection between the client and the server. The </w:t>
+      </w:r>
+      <w:r>
+        <w:t>Connection java file’s primary job is to connect the client to the server, and create the ‘handshake’ between both sides, by sending messages to server, and receive and read the messages from the Server. Any messages sent from the client to the server, is sent through this file’s functions.</w:t>
+      </w:r>
+      <w:r>
+        <w:t xml:space="preserve"> The software libraries that were utilised in this java file are the input/output libraries, the network library and the utility library.</w:t>
+      </w:r>
+    </w:p>
+    <w:p>
+      <w:r>
+        <w:t>The Server java file, has only one function, and that is to get the attributes of the server. The attributes are then stored in their respective variables utilizing the necessary data types. Some of the types of attributes that are stored are the types of servers</w:t>
+      </w:r>
+      <w:r>
+        <w:t>. It accepts a list of arguments or whatever the XML parser gives it. Attribute data stored in the variables are then used in other java files, to help assist with identifying the desired server to be used.</w:t>
+      </w:r>
+      <w:r>
+        <w:t xml:space="preserve"> This file utilised the Document Object Model Element from the W3C standard.</w:t>
+      </w:r>
+    </w:p>
+    <w:p>
+      <w:r>
+        <w:t xml:space="preserve">The SeverCluster java file is used to sort the list of servers that are passed through the xml Parser. The </w:t>
+      </w:r>
+      <w:r>
+        <w:t>list of servers is sorted using the information that was stored in the Sever java file, with the “Core Count” Attribute being used sort the list, from smallest to largest. This was implemented to allow easier job scheduling to the largest server (the largest server being the server with the most amount of core counts).</w:t>
+      </w:r>
+    </w:p>
+    <w:p>
+      <w:r>
+        <w:t xml:space="preserve">The ds_client_test java file is the main file in which a large majority of the functions, that allow this system to function, is implemented. </w:t>
+      </w:r>
+      <w:r>
+        <w:t>The libraries that were utilised in this file are the</w:t>
+      </w:r>
+      <w:r>
+        <w:t xml:space="preserve"> input/output libraries, the network library</w:t>
+      </w:r>
+      <w:r>
+        <w:t>,</w:t>
+      </w:r>
+      <w:r>
+        <w:t xml:space="preserve"> the utility library</w:t>
+      </w:r>
+      <w:r>
+        <w:t xml:space="preserve">, the Document Object Model library from the W3C standard and the XML library. This file holds all the messages that </w:t>
+      </w:r>
+      <w:r>
+        <w:t xml:space="preserve">are sent to the servers, through the Connection.java file, that help establish the connection between the client and the server. There is also a </w:t>
+      </w:r>
+      <w:r>
+        <w:t>‘</w:t>
+      </w:r>
+      <w:r>
+        <w:t>for</w:t>
+      </w:r>
+      <w:r>
+        <w:t>’</w:t>
+      </w:r>
+      <w:r>
+        <w:t xml:space="preserve"> loop and </w:t>
+      </w:r>
+      <w:r>
+        <w:t>‘</w:t>
+      </w:r>
+      <w:r>
+        <w:t>switch</w:t>
+      </w:r>
+      <w:r>
+        <w:t>’ method</w:t>
+      </w:r>
+      <w:r>
+        <w:t xml:space="preserve"> that utilises argument parsing to get technical information such as the port being utilised or the system path to the files. A Java exception try and catch method is used to parse the XML file information, which is then sent to the Server.java file to create a list of servers holding each server’s information, which is sent to the ServerCluster.java file to sort the list.</w:t>
+      </w:r>
+    </w:p>
+    <w:p>
+      <w:r>
+        <w:t xml:space="preserve">A while loop and switch method are implemented to create a function that parses Server commands such as JOBN and JOBP commands. </w:t>
+      </w:r>
+      <w:r>
+        <w:t xml:space="preserve">Functions that retrieve DATA streams of servers that are capable of fulfilling the jobs, and schedule the jobs to the </w:t>
+      </w:r>
+      <w:r>
+        <w:t>largest servers are done using ‘if’ statements and messages sent to the severs through the Connection.java file.</w:t>
       </w:r>
     </w:p>
     <w:sectPr>
@@ -313,8 +441,128 @@
 </w:document>
 </file>
 
+<file path=word/numbering.xml><?xml version="1.0" encoding="utf-8"?>
+<w:numbering xmlns:wpc="http://schemas.microsoft.com/office/word/2010/wordprocessingCanvas" xmlns:cx="http://schemas.microsoft.com/office/drawing/2014/chartex" xmlns:cx1="http://schemas.microsoft.com/office/drawing/2015/9/8/chartex" xmlns:cx2="http://schemas.microsoft.com/office/drawing/2015/10/21/chartex" xmlns:cx3="http://schemas.microsoft.com/office/drawing/2016/5/9/chartex" xmlns:cx4="http://schemas.microsoft.com/office/drawing/2016/5/10/chartex" xmlns:cx5="http://schemas.microsoft.com/office/drawing/2016/5/11/chartex" xmlns:cx6="http://schemas.microsoft.com/office/drawing/2016/5/12/chartex" xmlns:cx7="http://schemas.microsoft.com/office/drawing/2016/5/13/chartex" xmlns:cx8="http://schemas.microsoft.com/office/drawing/2016/5/14/chartex" xmlns:mc="http://schemas.openxmlformats.org/markup-compatibility/2006" xmlns:aink="http://schemas.microsoft.com/office/drawing/2016/ink" xmlns:am3d="http://schemas.microsoft.com/office/drawing/2017/model3d" xmlns:o="urn:schemas-microsoft-com:office:office" xmlns:r="http://schemas.openxmlformats.org/officeDocument/2006/relationships" xmlns:m="http://schemas.openxmlformats.org/officeDocument/2006/math" xmlns:v="urn:schemas-microsoft-com:vml" xmlns:wp14="http://schemas.microsoft.com/office/word/2010/wordprocessingDrawing" xmlns:wp="http://schemas.openxmlformats.org/drawingml/2006/wordprocessingDrawing" xmlns:w10="urn:schemas-microsoft-com:office:word" xmlns:w="http://schemas.openxmlformats.org/wordprocessingml/2006/main" xmlns:w14="http://schemas.microsoft.com/office/word/2010/wordml" xmlns:w15="http://schemas.microsoft.com/office/word/2012/wordml" xmlns:w16cex="http://schemas.microsoft.com/office/word/2018/wordml/cex" xmlns:w16cid="http://schemas.microsoft.com/office/word/2016/wordml/cid" xmlns:w16="http://schemas.microsoft.com/office/word/2018/wordml" xmlns:w16sdtdh="http://schemas.microsoft.com/office/word/2020/wordml/sdtdatahash" xmlns:w16se="http://schemas.microsoft.com/office/word/2015/wordml/symex" xmlns:wpg="http://schemas.microsoft.com/office/word/2010/wordprocessingGroup" xmlns:wpi="http://schemas.microsoft.com/office/word/2010/wordprocessingInk" xmlns:wne="http://schemas.microsoft.com/office/word/2006/wordml" xmlns:wps="http://schemas.microsoft.com/office/word/2010/wordprocessingShape" mc:Ignorable="w14 w15 w16se w16cid w16 w16cex w16sdtdh wp14">
+  <w:abstractNum w:abstractNumId="0" w15:restartNumberingAfterBreak="0">
+    <w:nsid w:val="4ED574AC"/>
+    <w:multiLevelType w:val="hybridMultilevel"/>
+    <w:tmpl w:val="E140D84C"/>
+    <w:lvl w:ilvl="0" w:tplc="5C84C29E">
+      <w:numFmt w:val="bullet"/>
+      <w:lvlText w:val=""/>
+      <w:lvlJc w:val="left"/>
+      <w:pPr>
+        <w:ind w:left="720" w:hanging="360"/>
+      </w:pPr>
+      <w:rPr>
+        <w:rFonts w:ascii="Symbol" w:eastAsiaTheme="minorHAnsi" w:hAnsi="Symbol" w:cstheme="minorBidi" w:hint="default"/>
+      </w:rPr>
+    </w:lvl>
+    <w:lvl w:ilvl="1" w:tplc="0C090003" w:tentative="1">
+      <w:start w:val="1"/>
+      <w:numFmt w:val="bullet"/>
+      <w:lvlText w:val="o"/>
+      <w:lvlJc w:val="left"/>
+      <w:pPr>
+        <w:ind w:left="1440" w:hanging="360"/>
+      </w:pPr>
+      <w:rPr>
+        <w:rFonts w:ascii="Courier New" w:hAnsi="Courier New" w:cs="Courier New" w:hint="default"/>
+      </w:rPr>
+    </w:lvl>
+    <w:lvl w:ilvl="2" w:tplc="0C090005" w:tentative="1">
+      <w:start w:val="1"/>
+      <w:numFmt w:val="bullet"/>
+      <w:lvlText w:val=""/>
+      <w:lvlJc w:val="left"/>
+      <w:pPr>
+        <w:ind w:left="2160" w:hanging="360"/>
+      </w:pPr>
+      <w:rPr>
+        <w:rFonts w:ascii="Wingdings" w:hAnsi="Wingdings" w:hint="default"/>
+      </w:rPr>
+    </w:lvl>
+    <w:lvl w:ilvl="3" w:tplc="0C090001" w:tentative="1">
+      <w:start w:val="1"/>
+      <w:numFmt w:val="bullet"/>
+      <w:lvlText w:val=""/>
+      <w:lvlJc w:val="left"/>
+      <w:pPr>
+        <w:ind w:left="2880" w:hanging="360"/>
+      </w:pPr>
+      <w:rPr>
+        <w:rFonts w:ascii="Symbol" w:hAnsi="Symbol" w:hint="default"/>
+      </w:rPr>
+    </w:lvl>
+    <w:lvl w:ilvl="4" w:tplc="0C090003" w:tentative="1">
+      <w:start w:val="1"/>
+      <w:numFmt w:val="bullet"/>
+      <w:lvlText w:val="o"/>
+      <w:lvlJc w:val="left"/>
+      <w:pPr>
+        <w:ind w:left="3600" w:hanging="360"/>
+      </w:pPr>
+      <w:rPr>
+        <w:rFonts w:ascii="Courier New" w:hAnsi="Courier New" w:cs="Courier New" w:hint="default"/>
+      </w:rPr>
+    </w:lvl>
+    <w:lvl w:ilvl="5" w:tplc="0C090005" w:tentative="1">
+      <w:start w:val="1"/>
+      <w:numFmt w:val="bullet"/>
+      <w:lvlText w:val=""/>
+      <w:lvlJc w:val="left"/>
+      <w:pPr>
+        <w:ind w:left="4320" w:hanging="360"/>
+      </w:pPr>
+      <w:rPr>
+        <w:rFonts w:ascii="Wingdings" w:hAnsi="Wingdings" w:hint="default"/>
+      </w:rPr>
+    </w:lvl>
+    <w:lvl w:ilvl="6" w:tplc="0C090001" w:tentative="1">
+      <w:start w:val="1"/>
+      <w:numFmt w:val="bullet"/>
+      <w:lvlText w:val=""/>
+      <w:lvlJc w:val="left"/>
+      <w:pPr>
+        <w:ind w:left="5040" w:hanging="360"/>
+      </w:pPr>
+      <w:rPr>
+        <w:rFonts w:ascii="Symbol" w:hAnsi="Symbol" w:hint="default"/>
+      </w:rPr>
+    </w:lvl>
+    <w:lvl w:ilvl="7" w:tplc="0C090003" w:tentative="1">
+      <w:start w:val="1"/>
+      <w:numFmt w:val="bullet"/>
+      <w:lvlText w:val="o"/>
+      <w:lvlJc w:val="left"/>
+      <w:pPr>
+        <w:ind w:left="5760" w:hanging="360"/>
+      </w:pPr>
+      <w:rPr>
+        <w:rFonts w:ascii="Courier New" w:hAnsi="Courier New" w:cs="Courier New" w:hint="default"/>
+      </w:rPr>
+    </w:lvl>
+    <w:lvl w:ilvl="8" w:tplc="0C090005" w:tentative="1">
+      <w:start w:val="1"/>
+      <w:numFmt w:val="bullet"/>
+      <w:lvlText w:val=""/>
+      <w:lvlJc w:val="left"/>
+      <w:pPr>
+        <w:ind w:left="6480" w:hanging="360"/>
+      </w:pPr>
+      <w:rPr>
+        <w:rFonts w:ascii="Wingdings" w:hAnsi="Wingdings" w:hint="default"/>
+      </w:rPr>
+    </w:lvl>
+  </w:abstractNum>
+  <w:num w:numId="1">
+    <w:abstractNumId w:val="0"/>
+  </w:num>
+</w:numbering>
+</file>
+
 <file path=word/styles.xml><?xml version="1.0" encoding="utf-8"?>
-<w:styles xmlns:mc="http://schemas.openxmlformats.org/markup-compatibility/2006" xmlns:r="http://schemas.openxmlformats.org/officeDocument/2006/relationships" xmlns:w="http://schemas.openxmlformats.org/wordprocessingml/2006/main" xmlns:w14="http://schemas.microsoft.com/office/word/2010/wordml" xmlns:w15="http://schemas.microsoft.com/office/word/2012/wordml" xmlns:w16cex="http://schemas.microsoft.com/office/word/2018/wordml/cex" xmlns:w16cid="http://schemas.microsoft.com/office/word/2016/wordml/cid" xmlns:w16="http://schemas.microsoft.com/office/word/2018/wordml" xmlns:w16se="http://schemas.microsoft.com/office/word/2015/wordml/symex" mc:Ignorable="w14 w15 w16se w16cid w16 w16cex">
+<w:styles xmlns:mc="http://schemas.openxmlformats.org/markup-compatibility/2006" xmlns:r="http://schemas.openxmlformats.org/officeDocument/2006/relationships" xmlns:w="http://schemas.openxmlformats.org/wordprocessingml/2006/main" xmlns:w14="http://schemas.microsoft.com/office/word/2010/wordml" xmlns:w15="http://schemas.microsoft.com/office/word/2012/wordml" xmlns:w16cex="http://schemas.microsoft.com/office/word/2018/wordml/cex" xmlns:w16cid="http://schemas.microsoft.com/office/word/2016/wordml/cid" xmlns:w16="http://schemas.microsoft.com/office/word/2018/wordml" xmlns:w16sdtdh="http://schemas.microsoft.com/office/word/2020/wordml/sdtdatahash" xmlns:w16se="http://schemas.microsoft.com/office/word/2015/wordml/symex" mc:Ignorable="w14 w15 w16se w16cid w16 w16cex w16sdtdh">
   <w:docDefaults>
     <w:rPrDefault>
       <w:rPr>
@@ -808,6 +1056,17 @@
       <w:szCs w:val="26"/>
     </w:rPr>
   </w:style>
+  <w:style w:type="paragraph" w:styleId="ListParagraph">
+    <w:name w:val="List Paragraph"/>
+    <w:basedOn w:val="Normal"/>
+    <w:uiPriority w:val="34"/>
+    <w:qFormat/>
+    <w:rsid w:val="00233FEE"/>
+    <w:pPr>
+      <w:ind w:left="720"/>
+      <w:contextualSpacing/>
+    </w:pPr>
+  </w:style>
 </w:styles>
 </file>
 

</xml_diff>